<commit_message>
New refernces added. Article intro updated (28-04-2023)
</commit_message>
<xml_diff>
--- a/Doc/RAVDESS.Доклады БГУИР_v1.docx
+++ b/Doc/RAVDESS.Доклады БГУИР_v1.docx
@@ -46,7 +46,7 @@
           <v:shape id="_x0000_i1025" type="#_x0000_t75" style="width:10.5pt;height:14.25pt" o:ole="">
             <v:imagedata r:id="rId8" o:title=""/>
           </v:shape>
-          <o:OLEObject Type="Embed" ProgID="Equation.DSMT4" ShapeID="_x0000_i1025" DrawAspect="Content" ObjectID="_1744117476" r:id="rId9"/>
+          <o:OLEObject Type="Embed" ProgID="Equation.DSMT4" ShapeID="_x0000_i1025" DrawAspect="Content" ObjectID="_1744181837" r:id="rId9"/>
         </w:object>
       </w:r>
       <w:r>
@@ -2095,131 +2095,181 @@
           <w:rFonts w:eastAsia="Times New Roman"/>
           <w:sz w:val="22"/>
           <w:szCs w:val="22"/>
-          <w:lang w:val="ru-RU"/>
-        </w:rPr>
-      </w:pPr>
-      <w:r>
-        <w:rPr>
-          <w:rFonts w:eastAsia="Times New Roman"/>
-          <w:sz w:val="22"/>
-          <w:szCs w:val="22"/>
-          <w:highlight w:val="yellow"/>
-          <w:lang w:val="ru-RU"/>
-        </w:rPr>
-        <w:t>Патологические изменения в голосе могут возникать, как результат</w:t>
-      </w:r>
-      <w:r>
-        <w:rPr>
-          <w:rFonts w:eastAsia="Times New Roman"/>
-          <w:sz w:val="22"/>
-          <w:szCs w:val="22"/>
-          <w:highlight w:val="yellow"/>
-          <w:lang w:val="ru-RU"/>
-        </w:rPr>
-        <w:t xml:space="preserve"> </w:t>
-      </w:r>
-      <w:r>
-        <w:rPr>
-          <w:rFonts w:eastAsia="Times New Roman"/>
-          <w:sz w:val="22"/>
-          <w:szCs w:val="22"/>
-          <w:highlight w:val="yellow"/>
-          <w:lang w:val="ru-RU"/>
-        </w:rPr>
-        <w:t>неврологических заболеваний</w:t>
-      </w:r>
-      <w:r>
-        <w:rPr>
-          <w:rFonts w:eastAsia="Times New Roman"/>
-          <w:sz w:val="22"/>
-          <w:szCs w:val="22"/>
-          <w:highlight w:val="yellow"/>
-          <w:lang w:val="ru-RU"/>
-        </w:rPr>
-        <w:t xml:space="preserve">, инфекций, паралича мышечных тканей гортани и проч. В настоящее время для выявления патологии голосовой функции используют субъективное и объективное оценивание. Под субъективной оценкой понимается суждение, выносимое врачом-специалистом в результате </w:t>
-      </w:r>
-      <w:r>
-        <w:rPr>
-          <w:rFonts w:eastAsia="Times New Roman"/>
-          <w:sz w:val="22"/>
-          <w:szCs w:val="22"/>
-          <w:highlight w:val="yellow"/>
-          <w:lang w:val="ru-RU"/>
-        </w:rPr>
-        <w:t xml:space="preserve">слухового </w:t>
-      </w:r>
-      <w:r>
-        <w:rPr>
-          <w:rFonts w:eastAsia="Times New Roman"/>
-          <w:sz w:val="22"/>
-          <w:szCs w:val="22"/>
-          <w:highlight w:val="yellow"/>
-          <w:lang w:val="ru-RU"/>
-        </w:rPr>
-        <w:t>восприятия и визуального исследования состояния голосовых складок. Объективное оценивание основывается на компьютерном анализе акустического голосового сигна</w:t>
-      </w:r>
-      <w:r>
-        <w:rPr>
-          <w:rFonts w:eastAsia="Times New Roman"/>
-          <w:sz w:val="22"/>
-          <w:szCs w:val="22"/>
-          <w:highlight w:val="yellow"/>
-          <w:lang w:val="ru-RU"/>
-        </w:rPr>
-        <w:t>ла с целью выявления патологии в голосе, которая может даже быть не слышна для человека</w:t>
-      </w:r>
-      <w:r>
-        <w:rPr>
-          <w:rFonts w:eastAsia="Times New Roman"/>
-          <w:sz w:val="22"/>
-          <w:szCs w:val="22"/>
-          <w:highlight w:val="yellow"/>
-          <w:lang w:val="en-US"/>
-        </w:rPr>
-        <w:t> </w:t>
-      </w:r>
-      <w:r>
-        <w:rPr>
-          <w:rFonts w:eastAsia="Times New Roman"/>
-          <w:sz w:val="22"/>
-          <w:szCs w:val="22"/>
-          <w:highlight w:val="yellow"/>
-          <w:lang w:val="ru-RU"/>
-        </w:rPr>
-        <w:t>[1]</w:t>
-      </w:r>
-      <w:r>
-        <w:rPr>
-          <w:rFonts w:eastAsia="Times New Roman"/>
-          <w:sz w:val="22"/>
-          <w:szCs w:val="22"/>
-          <w:highlight w:val="yellow"/>
-          <w:lang w:val="ru-RU"/>
-        </w:rPr>
-        <w:t>.</w:t>
-      </w:r>
-      <w:r>
-        <w:rPr>
-          <w:rFonts w:eastAsia="Times New Roman"/>
-          <w:sz w:val="22"/>
-          <w:szCs w:val="22"/>
-          <w:highlight w:val="yellow"/>
-          <w:lang w:val="ru-RU"/>
-        </w:rPr>
-        <w:t xml:space="preserve"> Данный тип оценивания состояния голоса в меньшей степени подвержен влиянию человеческого фактора. Кроме того,</w:t>
-      </w:r>
-      <w:r>
-        <w:rPr>
-          <w:rFonts w:eastAsia="Times New Roman"/>
-          <w:sz w:val="22"/>
-          <w:szCs w:val="22"/>
-          <w:highlight w:val="yellow"/>
-          <w:lang w:val="ru-RU"/>
-        </w:rPr>
-        <w:t xml:space="preserve"> голос легко может быть записан при помощи смартфона, что позволяет использовать его в качестве платформы для построения системы анализа и классификации голосового сигнала [2].</w:t>
-      </w:r>
-      <w:bookmarkStart w:id="0" w:name="_GoBack"/>
-      <w:bookmarkEnd w:id="0"/>
+          <w:highlight w:val="green"/>
+          <w:lang w:val="ru-RU"/>
+        </w:rPr>
+      </w:pPr>
+      <w:r>
+        <w:rPr>
+          <w:rFonts w:eastAsia="Times New Roman"/>
+          <w:sz w:val="22"/>
+          <w:szCs w:val="22"/>
+          <w:highlight w:val="green"/>
+          <w:lang w:val="ru-RU"/>
+        </w:rPr>
+        <w:t>1) Обозначить актуальность</w:t>
+      </w:r>
+    </w:p>
+    <w:p>
+      <w:pPr>
+        <w:shd w:val="clear" w:color="auto" w:fill="FFFFFF"/>
+        <w:ind w:firstLine="709"/>
+        <w:jc w:val="both"/>
+        <w:rPr>
+          <w:rFonts w:eastAsia="Times New Roman"/>
+          <w:sz w:val="22"/>
+          <w:szCs w:val="22"/>
+          <w:highlight w:val="yellow"/>
+          <w:lang w:val="ru-RU"/>
+        </w:rPr>
+      </w:pPr>
+    </w:p>
+    <w:p>
+      <w:pPr>
+        <w:shd w:val="clear" w:color="auto" w:fill="FFFFFF"/>
+        <w:ind w:firstLine="709"/>
+        <w:jc w:val="both"/>
+        <w:rPr>
+          <w:rFonts w:eastAsia="Times New Roman"/>
+          <w:sz w:val="22"/>
+          <w:szCs w:val="22"/>
+          <w:highlight w:val="green"/>
+          <w:lang w:val="ru-RU"/>
+        </w:rPr>
+      </w:pPr>
+      <w:r>
+        <w:rPr>
+          <w:rFonts w:eastAsia="Times New Roman"/>
+          <w:sz w:val="22"/>
+          <w:szCs w:val="22"/>
+          <w:highlight w:val="green"/>
+          <w:lang w:val="ru-RU"/>
+        </w:rPr>
+        <w:t>2) Области применения</w:t>
+      </w:r>
+    </w:p>
+    <w:p>
+      <w:pPr>
+        <w:shd w:val="clear" w:color="auto" w:fill="FFFFFF"/>
+        <w:ind w:firstLine="709"/>
+        <w:jc w:val="both"/>
+        <w:rPr>
+          <w:rFonts w:eastAsia="Times New Roman"/>
+          <w:sz w:val="22"/>
+          <w:szCs w:val="22"/>
+          <w:lang w:val="ru-RU"/>
+        </w:rPr>
+      </w:pPr>
+      <w:r>
+        <w:rPr>
+          <w:rFonts w:eastAsia="Times New Roman"/>
+          <w:sz w:val="22"/>
+          <w:szCs w:val="22"/>
+          <w:lang w:val="ru-RU"/>
+        </w:rPr>
+        <w:t xml:space="preserve">Распознавание эмоций по речи используются в </w:t>
+      </w:r>
+      <w:r>
+        <w:rPr>
+          <w:rFonts w:eastAsia="Times New Roman"/>
+          <w:sz w:val="22"/>
+          <w:szCs w:val="22"/>
+          <w:lang w:val="ru-RU"/>
+        </w:rPr>
+        <w:t>здравоохранении</w:t>
+      </w:r>
+      <w:r>
+        <w:rPr>
+          <w:rFonts w:eastAsia="Times New Roman"/>
+          <w:sz w:val="22"/>
+          <w:szCs w:val="22"/>
+          <w:lang w:val="ru-RU"/>
+        </w:rPr>
+        <w:t>. Распознавание негативных эмоций таких как стресс, злость, усталость является важным аспектом сточки зрения обеспечения безопасности дорожного движения с применением интеллектуальных транспортных средств, поскольку позволяет им реагировать</w:t>
+      </w:r>
+      <w:r>
+        <w:rPr>
+          <w:rFonts w:eastAsia="Times New Roman"/>
+          <w:sz w:val="22"/>
+          <w:szCs w:val="22"/>
+          <w:lang w:val="ru-RU"/>
+        </w:rPr>
+        <w:t xml:space="preserve"> на эмоциональное состояние водителя.</w:t>
+      </w:r>
+    </w:p>
+    <w:p>
+      <w:pPr>
+        <w:shd w:val="clear" w:color="auto" w:fill="FFFFFF"/>
+        <w:ind w:firstLine="709"/>
+        <w:jc w:val="both"/>
+        <w:rPr>
+          <w:rFonts w:eastAsia="Times New Roman"/>
+          <w:sz w:val="22"/>
+          <w:szCs w:val="22"/>
+          <w:highlight w:val="green"/>
+          <w:lang w:val="ru-RU"/>
+        </w:rPr>
+      </w:pPr>
+      <w:r>
+        <w:rPr>
+          <w:rFonts w:eastAsia="Times New Roman"/>
+          <w:sz w:val="22"/>
+          <w:szCs w:val="22"/>
+          <w:highlight w:val="green"/>
+          <w:lang w:val="ru-RU"/>
+        </w:rPr>
+        <w:t>3) Существующие ограничения</w:t>
+      </w:r>
+    </w:p>
+    <w:p>
+      <w:pPr>
+        <w:shd w:val="clear" w:color="auto" w:fill="FFFFFF"/>
+        <w:ind w:firstLine="709"/>
+        <w:jc w:val="both"/>
+        <w:rPr>
+          <w:rFonts w:eastAsia="Times New Roman"/>
+          <w:sz w:val="22"/>
+          <w:szCs w:val="22"/>
+          <w:highlight w:val="yellow"/>
+          <w:lang w:val="ru-RU"/>
+        </w:rPr>
+      </w:pPr>
+    </w:p>
+    <w:p>
+      <w:pPr>
+        <w:shd w:val="clear" w:color="auto" w:fill="FFFFFF"/>
+        <w:ind w:firstLine="709"/>
+        <w:jc w:val="both"/>
+        <w:rPr>
+          <w:rFonts w:eastAsia="Times New Roman"/>
+          <w:sz w:val="22"/>
+          <w:szCs w:val="22"/>
+          <w:lang w:val="ru-RU"/>
+        </w:rPr>
+      </w:pPr>
+      <w:r>
+        <w:rPr>
+          <w:rFonts w:eastAsia="Times New Roman"/>
+          <w:sz w:val="22"/>
+          <w:szCs w:val="22"/>
+          <w:highlight w:val="green"/>
+          <w:lang w:val="ru-RU"/>
+        </w:rPr>
+        <w:t>4) Цели и задачи исследования</w:t>
+      </w:r>
+    </w:p>
+    <w:p>
+      <w:pPr>
+        <w:shd w:val="clear" w:color="auto" w:fill="FFFFFF"/>
+        <w:ind w:firstLine="709"/>
+        <w:jc w:val="both"/>
+        <w:rPr>
+          <w:rFonts w:eastAsia="Times New Roman"/>
+          <w:sz w:val="22"/>
+          <w:szCs w:val="22"/>
+          <w:lang w:val="ru-RU"/>
+        </w:rPr>
+      </w:pPr>
     </w:p>
     <w:p>
       <w:pPr>
@@ -2724,6 +2774,7 @@
         <w:jc w:val="center"/>
         <w:rPr>
           <w:rFonts w:eastAsia="Times New Roman"/>
+          <w:highlight w:val="yellow"/>
           <w:lang w:val="ru-RU"/>
         </w:rPr>
       </w:pPr>
@@ -2731,21 +2782,15 @@
         <w:rPr>
           <w:rFonts w:eastAsia="Times New Roman"/>
           <w:b/>
-          <w:lang w:val="ru-RU"/>
-        </w:rPr>
-        <w:t>Таблица</w:t>
-      </w:r>
-      <w:r>
-        <w:rPr>
-          <w:rFonts w:eastAsia="Times New Roman"/>
-          <w:b/>
-          <w:lang w:val="ru-RU"/>
-        </w:rPr>
-        <w:t xml:space="preserve"> 1.</w:t>
-      </w:r>
-      <w:r>
-        <w:rPr>
-          <w:rFonts w:eastAsia="Times New Roman"/>
+          <w:highlight w:val="yellow"/>
+          <w:lang w:val="ru-RU"/>
+        </w:rPr>
+        <w:t>Таблица 1.</w:t>
+      </w:r>
+      <w:r>
+        <w:rPr>
+          <w:rFonts w:eastAsia="Times New Roman"/>
+          <w:highlight w:val="yellow"/>
           <w:lang w:val="ru-RU"/>
         </w:rPr>
         <w:t xml:space="preserve"> Пертурбационные параметры голоса</w:t>
@@ -2758,6 +2803,7 @@
         <w:jc w:val="center"/>
         <w:rPr>
           <w:rFonts w:eastAsia="Times New Roman"/>
+          <w:highlight w:val="yellow"/>
           <w:lang w:val="en-US"/>
         </w:rPr>
       </w:pPr>
@@ -2765,6 +2811,7 @@
         <w:rPr>
           <w:rFonts w:eastAsia="Times New Roman"/>
           <w:b/>
+          <w:highlight w:val="yellow"/>
           <w:lang w:val="en-US"/>
         </w:rPr>
         <w:t>Table</w:t>
@@ -2773,6 +2820,7 @@
         <w:rPr>
           <w:rFonts w:eastAsia="Times New Roman"/>
           <w:b/>
+          <w:highlight w:val="yellow"/>
           <w:lang w:val="ru-RU"/>
         </w:rPr>
         <w:t xml:space="preserve"> 1.</w:t>
@@ -2780,6 +2828,7 @@
       <w:r>
         <w:rPr>
           <w:rFonts w:eastAsia="Times New Roman"/>
+          <w:highlight w:val="yellow"/>
           <w:lang w:val="ru-RU"/>
         </w:rPr>
         <w:t xml:space="preserve"> </w:t>
@@ -2787,6 +2836,7 @@
       <w:r>
         <w:rPr>
           <w:rFonts w:eastAsia="Times New Roman"/>
+          <w:highlight w:val="yellow"/>
           <w:lang w:val="en-US"/>
         </w:rPr>
         <w:t>Perturbation voice parameters</w:t>
@@ -2825,6 +2875,7 @@
               <w:rPr>
                 <w:sz w:val="18"/>
                 <w:szCs w:val="18"/>
+                <w:highlight w:val="yellow"/>
                 <w:lang w:val="ru-RU"/>
               </w:rPr>
             </w:pPr>
@@ -2832,6 +2883,7 @@
               <w:rPr>
                 <w:sz w:val="18"/>
                 <w:szCs w:val="18"/>
+                <w:highlight w:val="yellow"/>
                 <w:lang w:val="ru-RU"/>
               </w:rPr>
               <w:t>Группа параметров</w:t>
@@ -2851,6 +2903,7 @@
               <w:rPr>
                 <w:sz w:val="18"/>
                 <w:szCs w:val="18"/>
+                <w:highlight w:val="yellow"/>
                 <w:lang w:val="ru-RU"/>
               </w:rPr>
             </w:pPr>
@@ -2858,6 +2911,7 @@
               <w:rPr>
                 <w:sz w:val="18"/>
                 <w:szCs w:val="18"/>
+                <w:highlight w:val="yellow"/>
                 <w:lang w:val="ru-RU"/>
               </w:rPr>
               <w:t>Число параметров</w:t>
@@ -2877,6 +2931,7 @@
               <w:rPr>
                 <w:sz w:val="18"/>
                 <w:szCs w:val="18"/>
+                <w:highlight w:val="yellow"/>
                 <w:lang w:val="ru-RU"/>
               </w:rPr>
             </w:pPr>
@@ -2884,25 +2939,10 @@
               <w:rPr>
                 <w:sz w:val="18"/>
                 <w:szCs w:val="18"/>
+                <w:highlight w:val="yellow"/>
                 <w:lang w:val="ru-RU"/>
               </w:rPr>
-              <w:t>Н</w:t>
-            </w:r>
-            <w:r>
-              <w:rPr>
-                <w:sz w:val="18"/>
-                <w:szCs w:val="18"/>
-                <w:lang w:val="ru-RU"/>
-              </w:rPr>
-              <w:t>азвани</w:t>
-            </w:r>
-            <w:r>
-              <w:rPr>
-                <w:sz w:val="18"/>
-                <w:szCs w:val="18"/>
-                <w:lang w:val="ru-RU"/>
-              </w:rPr>
-              <w:t>я параметров</w:t>
+              <w:t>Названия параметров</w:t>
             </w:r>
           </w:p>
         </w:tc>
@@ -2921,12 +2961,14 @@
               <w:rPr>
                 <w:sz w:val="18"/>
                 <w:szCs w:val="18"/>
+                <w:highlight w:val="yellow"/>
               </w:rPr>
             </w:pPr>
             <w:r>
               <w:rPr>
                 <w:sz w:val="18"/>
                 <w:szCs w:val="18"/>
+                <w:highlight w:val="yellow"/>
                 <w:lang w:val="ru-RU"/>
               </w:rPr>
               <w:t>Частотная пертурбация</w:t>
@@ -2935,6 +2977,7 @@
               <w:rPr>
                 <w:sz w:val="18"/>
                 <w:szCs w:val="18"/>
+                <w:highlight w:val="yellow"/>
               </w:rPr>
               <w:t xml:space="preserve"> </w:t>
             </w:r>
@@ -2950,6 +2993,7 @@
               <w:rPr>
                 <w:sz w:val="18"/>
                 <w:szCs w:val="18"/>
+                <w:highlight w:val="yellow"/>
                 <w:lang w:val="ru-RU"/>
               </w:rPr>
             </w:pPr>
@@ -2957,6 +3001,7 @@
               <w:rPr>
                 <w:sz w:val="18"/>
                 <w:szCs w:val="18"/>
+                <w:highlight w:val="yellow"/>
                 <w:lang w:val="ru-RU"/>
               </w:rPr>
               <w:t>5</w:t>
@@ -2972,6 +3017,7 @@
               <w:rPr>
                 <w:sz w:val="18"/>
                 <w:szCs w:val="18"/>
+                <w:highlight w:val="yellow"/>
               </w:rPr>
             </w:pPr>
             <m:oMath>
@@ -2983,6 +3029,7 @@
                       <w:i/>
                       <w:sz w:val="18"/>
                       <w:szCs w:val="18"/>
+                      <w:highlight w:val="yellow"/>
                     </w:rPr>
                   </m:ctrlPr>
                 </m:sSubPr>
@@ -2992,6 +3039,7 @@
                       <w:rFonts w:ascii="Cambria Math" w:hAnsi="Cambria Math"/>
                       <w:sz w:val="18"/>
                       <w:szCs w:val="18"/>
+                      <w:highlight w:val="yellow"/>
                     </w:rPr>
                     <m:t>J</m:t>
                   </m:r>
@@ -3002,6 +3050,7 @@
                       <w:rFonts w:ascii="Cambria Math" w:hAnsi="Cambria Math"/>
                       <w:sz w:val="18"/>
                       <w:szCs w:val="18"/>
+                      <w:highlight w:val="yellow"/>
                     </w:rPr>
                     <m:t>loc</m:t>
                   </m:r>
@@ -3012,6 +3061,7 @@
               <w:rPr>
                 <w:sz w:val="18"/>
                 <w:szCs w:val="18"/>
+                <w:highlight w:val="yellow"/>
               </w:rPr>
               <w:t xml:space="preserve">, </w:t>
             </w:r>
@@ -3024,6 +3074,7 @@
                       <w:i/>
                       <w:sz w:val="18"/>
                       <w:szCs w:val="18"/>
+                      <w:highlight w:val="yellow"/>
                     </w:rPr>
                   </m:ctrlPr>
                 </m:sSubPr>
@@ -3033,6 +3084,7 @@
                       <w:rFonts w:ascii="Cambria Math" w:hAnsi="Cambria Math"/>
                       <w:sz w:val="18"/>
                       <w:szCs w:val="18"/>
+                      <w:highlight w:val="yellow"/>
                     </w:rPr>
                     <m:t>J</m:t>
                   </m:r>
@@ -3043,6 +3095,7 @@
                       <w:rFonts w:ascii="Cambria Math" w:hAnsi="Cambria Math"/>
                       <w:sz w:val="18"/>
                       <w:szCs w:val="18"/>
+                      <w:highlight w:val="yellow"/>
                     </w:rPr>
                     <m:t>ppq3</m:t>
                   </m:r>
@@ -3053,6 +3106,7 @@
               <w:rPr>
                 <w:sz w:val="18"/>
                 <w:szCs w:val="18"/>
+                <w:highlight w:val="yellow"/>
               </w:rPr>
               <w:t xml:space="preserve">, </w:t>
             </w:r>
@@ -3065,6 +3119,7 @@
                       <w:i/>
                       <w:sz w:val="18"/>
                       <w:szCs w:val="18"/>
+                      <w:highlight w:val="yellow"/>
                     </w:rPr>
                   </m:ctrlPr>
                 </m:sSubPr>
@@ -3074,6 +3129,7 @@
                       <w:rFonts w:ascii="Cambria Math" w:hAnsi="Cambria Math"/>
                       <w:sz w:val="18"/>
                       <w:szCs w:val="18"/>
+                      <w:highlight w:val="yellow"/>
                     </w:rPr>
                     <m:t>J</m:t>
                   </m:r>
@@ -3084,6 +3140,7 @@
                       <w:rFonts w:ascii="Cambria Math" w:hAnsi="Cambria Math"/>
                       <w:sz w:val="18"/>
                       <w:szCs w:val="18"/>
+                      <w:highlight w:val="yellow"/>
                     </w:rPr>
                     <m:t>ppq5</m:t>
                   </m:r>
@@ -3094,6 +3151,7 @@
               <w:rPr>
                 <w:sz w:val="18"/>
                 <w:szCs w:val="18"/>
+                <w:highlight w:val="yellow"/>
               </w:rPr>
               <w:t xml:space="preserve">, </w:t>
             </w:r>
@@ -3106,6 +3164,7 @@
                       <w:i/>
                       <w:sz w:val="18"/>
                       <w:szCs w:val="18"/>
+                      <w:highlight w:val="yellow"/>
                     </w:rPr>
                   </m:ctrlPr>
                 </m:sSubPr>
@@ -3115,6 +3174,7 @@
                       <w:rFonts w:ascii="Cambria Math" w:hAnsi="Cambria Math"/>
                       <w:sz w:val="18"/>
                       <w:szCs w:val="18"/>
+                      <w:highlight w:val="yellow"/>
                     </w:rPr>
                     <m:t>J</m:t>
                   </m:r>
@@ -3125,6 +3185,7 @@
                       <w:rFonts w:ascii="Cambria Math" w:hAnsi="Cambria Math"/>
                       <w:sz w:val="18"/>
                       <w:szCs w:val="18"/>
+                      <w:highlight w:val="yellow"/>
                     </w:rPr>
                     <m:t>ppq55</m:t>
                   </m:r>
@@ -3135,6 +3196,7 @@
               <w:rPr>
                 <w:sz w:val="18"/>
                 <w:szCs w:val="18"/>
+                <w:highlight w:val="yellow"/>
                 <w:lang w:val="ru-RU"/>
               </w:rPr>
               <w:t>,</w:t>
@@ -3143,6 +3205,7 @@
               <w:rPr>
                 <w:sz w:val="18"/>
                 <w:szCs w:val="18"/>
+                <w:highlight w:val="yellow"/>
               </w:rPr>
               <w:t xml:space="preserve"> </w:t>
             </w:r>
@@ -3155,6 +3218,7 @@
                   <w:rFonts w:ascii="Cambria Math" w:hAnsi="Cambria Math"/>
                   <w:sz w:val="18"/>
                   <w:szCs w:val="18"/>
+                  <w:highlight w:val="yellow"/>
                 </w:rPr>
                 <m:t>DPF</m:t>
               </m:r>
@@ -3163,6 +3227,7 @@
               <w:rPr>
                 <w:sz w:val="18"/>
                 <w:szCs w:val="18"/>
+                <w:highlight w:val="yellow"/>
               </w:rPr>
               <w:t xml:space="preserve"> </w:t>
             </w:r>
@@ -3183,12 +3248,14 @@
               <w:rPr>
                 <w:sz w:val="18"/>
                 <w:szCs w:val="18"/>
+                <w:highlight w:val="yellow"/>
               </w:rPr>
             </w:pPr>
             <w:r>
               <w:rPr>
                 <w:sz w:val="18"/>
                 <w:szCs w:val="18"/>
+                <w:highlight w:val="yellow"/>
                 <w:lang w:val="ru-RU"/>
               </w:rPr>
               <w:t>Амплитудная пертурбация</w:t>
@@ -3197,6 +3264,7 @@
               <w:rPr>
                 <w:sz w:val="18"/>
                 <w:szCs w:val="18"/>
+                <w:highlight w:val="yellow"/>
               </w:rPr>
               <w:t xml:space="preserve"> </w:t>
             </w:r>
@@ -3212,12 +3280,14 @@
               <w:rPr>
                 <w:sz w:val="18"/>
                 <w:szCs w:val="18"/>
+                <w:highlight w:val="yellow"/>
               </w:rPr>
             </w:pPr>
             <w:r>
               <w:rPr>
                 <w:sz w:val="18"/>
                 <w:szCs w:val="18"/>
+                <w:highlight w:val="yellow"/>
               </w:rPr>
               <w:t>5</w:t>
             </w:r>
@@ -3232,6 +3302,7 @@
               <w:rPr>
                 <w:sz w:val="18"/>
                 <w:szCs w:val="18"/>
+                <w:highlight w:val="yellow"/>
               </w:rPr>
             </w:pPr>
             <m:oMath>
@@ -3243,6 +3314,7 @@
                       <w:i/>
                       <w:sz w:val="18"/>
                       <w:szCs w:val="18"/>
+                      <w:highlight w:val="yellow"/>
                     </w:rPr>
                   </m:ctrlPr>
                 </m:sSubPr>
@@ -3252,6 +3324,7 @@
                       <w:rFonts w:ascii="Cambria Math" w:hAnsi="Cambria Math"/>
                       <w:sz w:val="18"/>
                       <w:szCs w:val="18"/>
+                      <w:highlight w:val="yellow"/>
                     </w:rPr>
                     <m:t>S</m:t>
                   </m:r>
@@ -3262,6 +3335,7 @@
                       <w:rFonts w:ascii="Cambria Math" w:hAnsi="Cambria Math"/>
                       <w:sz w:val="18"/>
                       <w:szCs w:val="18"/>
+                      <w:highlight w:val="yellow"/>
                     </w:rPr>
                     <m:t>loc</m:t>
                   </m:r>
@@ -3272,6 +3346,7 @@
               <w:rPr>
                 <w:sz w:val="18"/>
                 <w:szCs w:val="18"/>
+                <w:highlight w:val="yellow"/>
               </w:rPr>
               <w:t xml:space="preserve">, </w:t>
             </w:r>
@@ -3284,6 +3359,7 @@
                       <w:i/>
                       <w:sz w:val="18"/>
                       <w:szCs w:val="18"/>
+                      <w:highlight w:val="yellow"/>
                     </w:rPr>
                   </m:ctrlPr>
                 </m:sSubPr>
@@ -3293,6 +3369,7 @@
                       <w:rFonts w:ascii="Cambria Math" w:hAnsi="Cambria Math"/>
                       <w:sz w:val="18"/>
                       <w:szCs w:val="18"/>
+                      <w:highlight w:val="yellow"/>
                     </w:rPr>
                     <m:t>S</m:t>
                   </m:r>
@@ -3303,6 +3380,7 @@
                       <w:rFonts w:ascii="Cambria Math" w:hAnsi="Cambria Math"/>
                       <w:sz w:val="18"/>
                       <w:szCs w:val="18"/>
+                      <w:highlight w:val="yellow"/>
                     </w:rPr>
                     <m:t>apq3</m:t>
                   </m:r>
@@ -3313,6 +3391,7 @@
               <w:rPr>
                 <w:sz w:val="18"/>
                 <w:szCs w:val="18"/>
+                <w:highlight w:val="yellow"/>
               </w:rPr>
               <w:t xml:space="preserve">, </w:t>
             </w:r>
@@ -3325,6 +3404,7 @@
                       <w:i/>
                       <w:sz w:val="18"/>
                       <w:szCs w:val="18"/>
+                      <w:highlight w:val="yellow"/>
                     </w:rPr>
                   </m:ctrlPr>
                 </m:sSubPr>
@@ -3334,6 +3414,7 @@
                       <w:rFonts w:ascii="Cambria Math" w:hAnsi="Cambria Math"/>
                       <w:sz w:val="18"/>
                       <w:szCs w:val="18"/>
+                      <w:highlight w:val="yellow"/>
                     </w:rPr>
                     <m:t>S</m:t>
                   </m:r>
@@ -3344,6 +3425,7 @@
                       <w:rFonts w:ascii="Cambria Math" w:hAnsi="Cambria Math"/>
                       <w:sz w:val="18"/>
                       <w:szCs w:val="18"/>
+                      <w:highlight w:val="yellow"/>
                     </w:rPr>
                     <m:t>ppq5</m:t>
                   </m:r>
@@ -3354,6 +3436,7 @@
               <w:rPr>
                 <w:sz w:val="18"/>
                 <w:szCs w:val="18"/>
+                <w:highlight w:val="yellow"/>
               </w:rPr>
               <w:t xml:space="preserve">, </w:t>
             </w:r>
@@ -3366,6 +3449,7 @@
                       <w:i/>
                       <w:sz w:val="18"/>
                       <w:szCs w:val="18"/>
+                      <w:highlight w:val="yellow"/>
                     </w:rPr>
                   </m:ctrlPr>
                 </m:sSubPr>
@@ -3375,6 +3459,7 @@
                       <w:rFonts w:ascii="Cambria Math" w:hAnsi="Cambria Math"/>
                       <w:sz w:val="18"/>
                       <w:szCs w:val="18"/>
+                      <w:highlight w:val="yellow"/>
                     </w:rPr>
                     <m:t>S</m:t>
                   </m:r>
@@ -3385,6 +3470,7 @@
                       <w:rFonts w:ascii="Cambria Math" w:hAnsi="Cambria Math"/>
                       <w:sz w:val="18"/>
                       <w:szCs w:val="18"/>
+                      <w:highlight w:val="yellow"/>
                     </w:rPr>
                     <m:t>ppq11</m:t>
                   </m:r>
@@ -3395,6 +3481,7 @@
               <w:rPr>
                 <w:sz w:val="18"/>
                 <w:szCs w:val="18"/>
+                <w:highlight w:val="yellow"/>
               </w:rPr>
               <w:t xml:space="preserve">, </w:t>
             </w:r>
@@ -3407,6 +3494,7 @@
                       <w:i/>
                       <w:sz w:val="18"/>
                       <w:szCs w:val="18"/>
+                      <w:highlight w:val="yellow"/>
                     </w:rPr>
                   </m:ctrlPr>
                 </m:sSubPr>
@@ -3416,6 +3504,7 @@
                       <w:rFonts w:ascii="Cambria Math" w:hAnsi="Cambria Math"/>
                       <w:sz w:val="18"/>
                       <w:szCs w:val="18"/>
+                      <w:highlight w:val="yellow"/>
                     </w:rPr>
                     <m:t>S</m:t>
                   </m:r>
@@ -3426,6 +3515,7 @@
                       <w:rFonts w:ascii="Cambria Math" w:hAnsi="Cambria Math"/>
                       <w:sz w:val="18"/>
                       <w:szCs w:val="18"/>
+                      <w:highlight w:val="yellow"/>
                     </w:rPr>
                     <m:t>ppq55</m:t>
                   </m:r>
@@ -3436,6 +3526,7 @@
               <w:rPr>
                 <w:sz w:val="18"/>
                 <w:szCs w:val="18"/>
+                <w:highlight w:val="yellow"/>
               </w:rPr>
               <w:t xml:space="preserve"> </w:t>
             </w:r>
@@ -3459,6 +3550,7 @@
               <w:rPr>
                 <w:sz w:val="18"/>
                 <w:szCs w:val="18"/>
+                <w:highlight w:val="yellow"/>
                 <w:lang w:val="ru-RU"/>
               </w:rPr>
             </w:pPr>
@@ -3466,6 +3558,7 @@
               <w:rPr>
                 <w:sz w:val="18"/>
                 <w:szCs w:val="18"/>
+                <w:highlight w:val="yellow"/>
                 <w:lang w:val="ru-RU"/>
               </w:rPr>
               <w:t>Пертурбация контура ЧОТ</w:t>
@@ -3485,6 +3578,7 @@
               <w:rPr>
                 <w:sz w:val="18"/>
                 <w:szCs w:val="18"/>
+                <w:highlight w:val="yellow"/>
                 <w:lang w:val="en-US"/>
               </w:rPr>
             </w:pPr>
@@ -3492,6 +3586,7 @@
               <w:rPr>
                 <w:sz w:val="18"/>
                 <w:szCs w:val="18"/>
+                <w:highlight w:val="yellow"/>
                 <w:lang w:val="en-US"/>
               </w:rPr>
               <w:t>4</w:t>
@@ -3510,6 +3605,7 @@
               <w:rPr>
                 <w:sz w:val="18"/>
                 <w:szCs w:val="18"/>
+                <w:highlight w:val="yellow"/>
               </w:rPr>
             </w:pPr>
             <m:oMath>
@@ -3518,6 +3614,7 @@
                   <w:rFonts w:ascii="Cambria Math" w:hAnsi="Cambria Math"/>
                   <w:sz w:val="18"/>
                   <w:szCs w:val="18"/>
+                  <w:highlight w:val="yellow"/>
                   <w:lang w:val="en-US"/>
                 </w:rPr>
                 <m:t>S</m:t>
@@ -3530,6 +3627,7 @@
                       <w:i/>
                       <w:sz w:val="18"/>
                       <w:szCs w:val="18"/>
+                      <w:highlight w:val="yellow"/>
                       <w:lang w:val="en-US"/>
                     </w:rPr>
                   </m:ctrlPr>
@@ -3540,6 +3638,7 @@
                       <w:rFonts w:ascii="Cambria Math" w:hAnsi="Cambria Math"/>
                       <w:sz w:val="18"/>
                       <w:szCs w:val="18"/>
+                      <w:highlight w:val="yellow"/>
                       <w:lang w:val="en-US"/>
                     </w:rPr>
                     <m:t>D</m:t>
@@ -3551,6 +3650,7 @@
                       <w:rFonts w:ascii="Cambria Math" w:hAnsi="Cambria Math"/>
                       <w:sz w:val="18"/>
                       <w:szCs w:val="18"/>
+                      <w:highlight w:val="yellow"/>
                       <w:lang w:val="en-US"/>
                     </w:rPr>
                     <m:t>f0</m:t>
@@ -3562,6 +3662,7 @@
               <w:rPr>
                 <w:sz w:val="18"/>
                 <w:szCs w:val="18"/>
+                <w:highlight w:val="yellow"/>
               </w:rPr>
               <w:t>,</w:t>
             </w:r>
@@ -3569,6 +3670,7 @@
               <w:rPr>
                 <w:sz w:val="18"/>
                 <w:szCs w:val="18"/>
+                <w:highlight w:val="yellow"/>
                 <w:lang w:val="en-US"/>
               </w:rPr>
               <w:t xml:space="preserve"> </w:t>
@@ -3582,6 +3684,7 @@
                   <w:rFonts w:ascii="Cambria Math" w:hAnsi="Cambria Math"/>
                   <w:sz w:val="18"/>
                   <w:szCs w:val="18"/>
+                  <w:highlight w:val="yellow"/>
                   <w:lang w:val="en-US"/>
                 </w:rPr>
                 <m:t>PFR</m:t>
@@ -3591,6 +3694,7 @@
               <w:rPr>
                 <w:sz w:val="18"/>
                 <w:szCs w:val="18"/>
+                <w:highlight w:val="yellow"/>
                 <w:lang w:val="en-US"/>
               </w:rPr>
               <w:t xml:space="preserve">, </w:t>
@@ -3604,6 +3708,7 @@
                   <w:rFonts w:ascii="Cambria Math" w:hAnsi="Cambria Math"/>
                   <w:sz w:val="18"/>
                   <w:szCs w:val="18"/>
+                  <w:highlight w:val="yellow"/>
                 </w:rPr>
                 <m:t>PPE</m:t>
               </m:r>
@@ -3612,6 +3717,7 @@
                   <w:rFonts w:ascii="Cambria Math" w:hAnsi="Cambria Math"/>
                   <w:sz w:val="18"/>
                   <w:szCs w:val="18"/>
+                  <w:highlight w:val="yellow"/>
                 </w:rPr>
                 <m:t>,</m:t>
               </m:r>
@@ -3620,6 +3726,7 @@
               <w:rPr>
                 <w:sz w:val="18"/>
                 <w:szCs w:val="18"/>
+                <w:highlight w:val="yellow"/>
               </w:rPr>
               <w:t xml:space="preserve"> </w:t>
             </w:r>
@@ -3632,6 +3739,7 @@
                   <w:rFonts w:ascii="Cambria Math" w:hAnsi="Cambria Math"/>
                   <w:sz w:val="18"/>
                   <w:szCs w:val="18"/>
+                  <w:highlight w:val="yellow"/>
                 </w:rPr>
                 <m:t>PVI</m:t>
               </m:r>
@@ -3657,6 +3765,7 @@
               <w:rPr>
                 <w:sz w:val="18"/>
                 <w:szCs w:val="18"/>
+                <w:highlight w:val="yellow"/>
                 <w:lang w:val="ru-RU"/>
               </w:rPr>
             </w:pPr>
@@ -3665,6 +3774,7 @@
                 <w:b/>
                 <w:sz w:val="18"/>
                 <w:szCs w:val="18"/>
+                <w:highlight w:val="yellow"/>
                 <w:lang w:val="ru-RU"/>
               </w:rPr>
               <w:t>Всего</w:t>
@@ -3692,6 +3802,7 @@
               <w:rPr>
                 <w:sz w:val="18"/>
                 <w:szCs w:val="18"/>
+                <w:highlight w:val="yellow"/>
               </w:rPr>
               <w:t>1</w:t>
             </w:r>
@@ -3699,10 +3810,13 @@
               <w:rPr>
                 <w:sz w:val="18"/>
                 <w:szCs w:val="18"/>
+                <w:highlight w:val="yellow"/>
                 <w:lang w:val="en-US"/>
               </w:rPr>
               <w:t>4</w:t>
             </w:r>
+            <w:bookmarkStart w:id="0" w:name="_GoBack"/>
+            <w:bookmarkEnd w:id="0"/>
           </w:p>
         </w:tc>
         <w:tc>
@@ -4593,6 +4707,530 @@
           <w:b/>
           <w:kern w:val="28"/>
           <w:sz w:val="22"/>
+          <w:lang w:val="ru-RU" w:eastAsia="ru-RU"/>
+        </w:rPr>
+        <w:t>Речевая база</w:t>
+      </w:r>
+    </w:p>
+    <w:p>
+      <w:pPr>
+        <w:shd w:val="clear" w:color="auto" w:fill="FFFFFF"/>
+        <w:ind w:firstLine="709"/>
+        <w:jc w:val="both"/>
+        <w:rPr>
+          <w:rFonts w:eastAsia="Times New Roman"/>
+          <w:sz w:val="22"/>
+          <w:szCs w:val="22"/>
+          <w:lang w:val="ru-RU"/>
+        </w:rPr>
+      </w:pPr>
+      <w:r>
+        <w:rPr>
+          <w:rFonts w:eastAsia="Times New Roman"/>
+          <w:sz w:val="22"/>
+          <w:szCs w:val="22"/>
+          <w:highlight w:val="green"/>
+          <w:lang w:val="en-US"/>
+        </w:rPr>
+        <w:t xml:space="preserve">1) </w:t>
+      </w:r>
+      <w:r>
+        <w:rPr>
+          <w:rFonts w:eastAsia="Times New Roman"/>
+          <w:sz w:val="22"/>
+          <w:szCs w:val="22"/>
+          <w:highlight w:val="green"/>
+          <w:lang w:val="ru-RU"/>
+        </w:rPr>
+        <w:t>Описание RAVDESS</w:t>
+      </w:r>
+    </w:p>
+    <w:p>
+      <w:pPr>
+        <w:shd w:val="clear" w:color="auto" w:fill="FFFFFF"/>
+        <w:ind w:firstLine="709"/>
+        <w:jc w:val="both"/>
+        <w:rPr>
+          <w:rFonts w:eastAsia="Times New Roman"/>
+          <w:sz w:val="22"/>
+          <w:szCs w:val="22"/>
+          <w:lang w:val="ru-RU"/>
+        </w:rPr>
+      </w:pPr>
+    </w:p>
+    <w:p>
+      <w:pPr>
+        <w:shd w:val="clear" w:color="auto" w:fill="FFFFFF"/>
+        <w:ind w:firstLine="709"/>
+        <w:jc w:val="both"/>
+        <w:rPr>
+          <w:rFonts w:eastAsia="Times New Roman"/>
+          <w:sz w:val="22"/>
+          <w:szCs w:val="22"/>
+          <w:lang w:val="ru-RU"/>
+        </w:rPr>
+      </w:pPr>
+      <w:r>
+        <w:rPr>
+          <w:rFonts w:eastAsia="Times New Roman"/>
+          <w:sz w:val="22"/>
+          <w:szCs w:val="22"/>
+          <w:highlight w:val="green"/>
+          <w:lang w:val="ru-RU"/>
+        </w:rPr>
+        <w:t>2) Подход к описанию эксперимента (</w:t>
+      </w:r>
+      <w:r>
+        <w:rPr>
+          <w:rFonts w:eastAsia="Times New Roman"/>
+          <w:sz w:val="22"/>
+          <w:szCs w:val="22"/>
+          <w:highlight w:val="green"/>
+          <w:lang w:val="en-US"/>
+        </w:rPr>
+        <w:t>evaluation</w:t>
+      </w:r>
+      <w:r>
+        <w:rPr>
+          <w:rFonts w:eastAsia="Times New Roman"/>
+          <w:sz w:val="22"/>
+          <w:szCs w:val="22"/>
+          <w:highlight w:val="green"/>
+          <w:lang w:val="ru-RU"/>
+        </w:rPr>
+        <w:t xml:space="preserve"> </w:t>
+      </w:r>
+      <w:r>
+        <w:rPr>
+          <w:rFonts w:eastAsia="Times New Roman"/>
+          <w:sz w:val="22"/>
+          <w:szCs w:val="22"/>
+          <w:highlight w:val="green"/>
+          <w:lang w:val="en-US"/>
+        </w:rPr>
+        <w:t>design</w:t>
+      </w:r>
+      <w:r>
+        <w:rPr>
+          <w:rFonts w:eastAsia="Times New Roman"/>
+          <w:sz w:val="22"/>
+          <w:szCs w:val="22"/>
+          <w:highlight w:val="green"/>
+          <w:lang w:val="ru-RU"/>
+        </w:rPr>
+        <w:t>)</w:t>
+      </w:r>
+    </w:p>
+    <w:p>
+      <w:pPr>
+        <w:shd w:val="clear" w:color="auto" w:fill="FFFFFF"/>
+        <w:ind w:firstLine="709"/>
+        <w:jc w:val="both"/>
+        <w:rPr>
+          <w:rFonts w:eastAsia="Times New Roman"/>
+          <w:i/>
+          <w:sz w:val="22"/>
+          <w:szCs w:val="22"/>
+          <w:lang w:val="en-US"/>
+        </w:rPr>
+      </w:pPr>
+      <w:r>
+        <w:rPr>
+          <w:rFonts w:eastAsia="Times New Roman"/>
+          <w:i/>
+          <w:sz w:val="22"/>
+          <w:szCs w:val="22"/>
+          <w:highlight w:val="cyan"/>
+          <w:lang w:val="en-US"/>
+        </w:rPr>
+        <w:t>W</w:t>
+      </w:r>
+      <w:r>
+        <w:rPr>
+          <w:rFonts w:eastAsia="Times New Roman"/>
+          <w:i/>
+          <w:sz w:val="22"/>
+          <w:szCs w:val="22"/>
+          <w:highlight w:val="cyan"/>
+          <w:lang w:val="en-US"/>
+        </w:rPr>
+        <w:t>e</w:t>
+      </w:r>
+      <w:r>
+        <w:rPr>
+          <w:rFonts w:eastAsia="Times New Roman"/>
+          <w:i/>
+          <w:sz w:val="22"/>
+          <w:szCs w:val="22"/>
+          <w:highlight w:val="cyan"/>
+          <w:lang w:val="en-US"/>
+        </w:rPr>
+        <w:t xml:space="preserve"> </w:t>
+      </w:r>
+      <w:r>
+        <w:rPr>
+          <w:rFonts w:eastAsia="Times New Roman"/>
+          <w:i/>
+          <w:sz w:val="22"/>
+          <w:szCs w:val="22"/>
+          <w:highlight w:val="cyan"/>
+          <w:lang w:val="en-US"/>
+        </w:rPr>
+        <w:t>consider it necessary to establish a common evaluation design that we introduce and</w:t>
+      </w:r>
+      <w:r>
+        <w:rPr>
+          <w:rFonts w:eastAsia="Times New Roman"/>
+          <w:i/>
+          <w:sz w:val="22"/>
+          <w:szCs w:val="22"/>
+          <w:highlight w:val="cyan"/>
+          <w:lang w:val="en-US"/>
+        </w:rPr>
+        <w:t xml:space="preserve"> </w:t>
+      </w:r>
+      <w:r>
+        <w:rPr>
+          <w:rFonts w:eastAsia="Times New Roman"/>
+          <w:i/>
+          <w:sz w:val="22"/>
+          <w:szCs w:val="22"/>
+          <w:highlight w:val="cyan"/>
+          <w:lang w:val="en-US"/>
+        </w:rPr>
+        <w:t>explain along with the paper that consists of a subject-wise 5-CV strategy using the eight</w:t>
+      </w:r>
+      <w:r>
+        <w:rPr>
+          <w:rFonts w:eastAsia="Times New Roman"/>
+          <w:i/>
+          <w:sz w:val="22"/>
+          <w:szCs w:val="22"/>
+          <w:highlight w:val="cyan"/>
+          <w:lang w:val="en-US"/>
+        </w:rPr>
+        <w:t xml:space="preserve"> </w:t>
+      </w:r>
+      <w:r>
+        <w:rPr>
+          <w:rFonts w:eastAsia="Times New Roman"/>
+          <w:i/>
+          <w:sz w:val="22"/>
+          <w:szCs w:val="22"/>
+          <w:highlight w:val="cyan"/>
+          <w:lang w:val="en-US"/>
+        </w:rPr>
+        <w:t>emotions recorded in the RAVDESS dataset.</w:t>
+      </w:r>
+      <w:r>
+        <w:rPr>
+          <w:rFonts w:eastAsia="Times New Roman"/>
+          <w:i/>
+          <w:sz w:val="22"/>
+          <w:szCs w:val="22"/>
+          <w:lang w:val="en-US"/>
+        </w:rPr>
+        <w:t xml:space="preserve"> </w:t>
+      </w:r>
+      <w:r>
+        <w:rPr>
+          <w:rFonts w:eastAsia="Times New Roman"/>
+          <w:i/>
+          <w:sz w:val="22"/>
+          <w:szCs w:val="22"/>
+          <w:lang w:val="ru-RU"/>
+        </w:rPr>
+        <w:t>взято</w:t>
+      </w:r>
+      <w:r>
+        <w:rPr>
+          <w:rFonts w:eastAsia="Times New Roman"/>
+          <w:i/>
+          <w:sz w:val="22"/>
+          <w:szCs w:val="22"/>
+          <w:lang w:val="en-US"/>
+        </w:rPr>
+        <w:t xml:space="preserve"> </w:t>
+      </w:r>
+      <w:r>
+        <w:rPr>
+          <w:rFonts w:eastAsia="Times New Roman"/>
+          <w:i/>
+          <w:sz w:val="22"/>
+          <w:szCs w:val="22"/>
+          <w:lang w:val="ru-RU"/>
+        </w:rPr>
+        <w:t>из</w:t>
+      </w:r>
+      <w:r>
+        <w:rPr>
+          <w:rFonts w:eastAsia="Times New Roman"/>
+          <w:i/>
+          <w:sz w:val="22"/>
+          <w:szCs w:val="22"/>
+          <w:lang w:val="en-US"/>
+        </w:rPr>
+        <w:t xml:space="preserve"> </w:t>
+      </w:r>
+      <w:r>
+        <w:rPr>
+          <w:rFonts w:eastAsia="Times New Roman"/>
+          <w:i/>
+          <w:sz w:val="22"/>
+          <w:szCs w:val="22"/>
+          <w:lang w:val="en-US"/>
+        </w:rPr>
+        <w:t>[1**]</w:t>
+      </w:r>
+      <w:r>
+        <w:rPr>
+          <w:rFonts w:eastAsia="Times New Roman"/>
+          <w:i/>
+          <w:sz w:val="22"/>
+          <w:szCs w:val="22"/>
+          <w:lang w:val="en-US"/>
+        </w:rPr>
+        <w:t xml:space="preserve"> </w:t>
+      </w:r>
+      <w:r>
+        <w:rPr>
+          <w:rFonts w:eastAsia="Times New Roman"/>
+          <w:i/>
+          <w:sz w:val="22"/>
+          <w:szCs w:val="22"/>
+          <w:lang w:val="ru-RU"/>
+        </w:rPr>
+        <w:t>нужно</w:t>
+      </w:r>
+      <w:r>
+        <w:rPr>
+          <w:rFonts w:eastAsia="Times New Roman"/>
+          <w:i/>
+          <w:sz w:val="22"/>
+          <w:szCs w:val="22"/>
+          <w:lang w:val="en-US"/>
+        </w:rPr>
+        <w:t xml:space="preserve"> </w:t>
+      </w:r>
+      <w:r>
+        <w:rPr>
+          <w:rFonts w:eastAsia="Times New Roman"/>
+          <w:i/>
+          <w:sz w:val="22"/>
+          <w:szCs w:val="22"/>
+          <w:lang w:val="ru-RU"/>
+        </w:rPr>
+        <w:t>посмотреть</w:t>
+      </w:r>
+      <w:r>
+        <w:rPr>
+          <w:rFonts w:eastAsia="Times New Roman"/>
+          <w:i/>
+          <w:sz w:val="22"/>
+          <w:szCs w:val="22"/>
+          <w:lang w:val="en-US"/>
+        </w:rPr>
+        <w:t xml:space="preserve"> </w:t>
+      </w:r>
+      <w:r>
+        <w:rPr>
+          <w:rFonts w:eastAsia="Times New Roman"/>
+          <w:i/>
+          <w:sz w:val="22"/>
+          <w:szCs w:val="22"/>
+          <w:lang w:val="ru-RU"/>
+        </w:rPr>
+        <w:t>их</w:t>
+      </w:r>
+      <w:r>
+        <w:rPr>
+          <w:rFonts w:eastAsia="Times New Roman"/>
+          <w:i/>
+          <w:sz w:val="22"/>
+          <w:szCs w:val="22"/>
+          <w:lang w:val="en-US"/>
+        </w:rPr>
+        <w:t xml:space="preserve"> </w:t>
+      </w:r>
+      <w:r>
+        <w:rPr>
+          <w:rFonts w:eastAsia="Times New Roman"/>
+          <w:i/>
+          <w:sz w:val="22"/>
+          <w:szCs w:val="22"/>
+          <w:lang w:val="ru-RU"/>
+        </w:rPr>
+        <w:t>обоснование</w:t>
+      </w:r>
+      <w:r>
+        <w:rPr>
+          <w:rFonts w:eastAsia="Times New Roman"/>
+          <w:i/>
+          <w:sz w:val="22"/>
+          <w:szCs w:val="22"/>
+          <w:lang w:val="en-US"/>
+        </w:rPr>
+        <w:t xml:space="preserve"> </w:t>
+      </w:r>
+      <w:r>
+        <w:rPr>
+          <w:rFonts w:eastAsia="Times New Roman"/>
+          <w:i/>
+          <w:sz w:val="22"/>
+          <w:szCs w:val="22"/>
+          <w:lang w:val="ru-RU"/>
+        </w:rPr>
+        <w:t>и</w:t>
+      </w:r>
+      <w:r>
+        <w:rPr>
+          <w:rFonts w:eastAsia="Times New Roman"/>
+          <w:i/>
+          <w:sz w:val="22"/>
+          <w:szCs w:val="22"/>
+          <w:lang w:val="en-US"/>
+        </w:rPr>
+        <w:t xml:space="preserve"> </w:t>
+      </w:r>
+      <w:r>
+        <w:rPr>
+          <w:rFonts w:eastAsia="Times New Roman"/>
+          <w:i/>
+          <w:sz w:val="22"/>
+          <w:szCs w:val="22"/>
+          <w:lang w:val="ru-RU"/>
+        </w:rPr>
+        <w:t>применить</w:t>
+      </w:r>
+      <w:r>
+        <w:rPr>
+          <w:rFonts w:eastAsia="Times New Roman"/>
+          <w:i/>
+          <w:sz w:val="22"/>
+          <w:szCs w:val="22"/>
+          <w:lang w:val="en-US"/>
+        </w:rPr>
+        <w:t xml:space="preserve"> </w:t>
+      </w:r>
+      <w:r>
+        <w:rPr>
+          <w:rFonts w:eastAsia="Times New Roman"/>
+          <w:i/>
+          <w:sz w:val="22"/>
+          <w:szCs w:val="22"/>
+          <w:lang w:val="ru-RU"/>
+        </w:rPr>
+        <w:t>их</w:t>
+      </w:r>
+      <w:r>
+        <w:rPr>
+          <w:rFonts w:eastAsia="Times New Roman"/>
+          <w:i/>
+          <w:sz w:val="22"/>
+          <w:szCs w:val="22"/>
+          <w:lang w:val="en-US"/>
+        </w:rPr>
+        <w:t xml:space="preserve"> </w:t>
+      </w:r>
+      <w:r>
+        <w:rPr>
+          <w:rFonts w:eastAsia="Times New Roman"/>
+          <w:i/>
+          <w:sz w:val="22"/>
+          <w:szCs w:val="22"/>
+          <w:lang w:val="ru-RU"/>
+        </w:rPr>
+        <w:t>стратегию</w:t>
+      </w:r>
+      <w:r>
+        <w:rPr>
+          <w:rFonts w:eastAsia="Times New Roman"/>
+          <w:i/>
+          <w:sz w:val="22"/>
+          <w:szCs w:val="22"/>
+          <w:lang w:val="en-US"/>
+        </w:rPr>
+        <w:t xml:space="preserve"> </w:t>
+      </w:r>
+      <w:r>
+        <w:rPr>
+          <w:rFonts w:eastAsia="Times New Roman"/>
+          <w:i/>
+          <w:sz w:val="22"/>
+          <w:szCs w:val="22"/>
+          <w:lang w:val="ru-RU"/>
+        </w:rPr>
+        <w:t>оценивания</w:t>
+      </w:r>
+      <w:r>
+        <w:rPr>
+          <w:rFonts w:eastAsia="Times New Roman"/>
+          <w:i/>
+          <w:sz w:val="22"/>
+          <w:szCs w:val="22"/>
+          <w:lang w:val="en-US"/>
+        </w:rPr>
+        <w:t xml:space="preserve"> </w:t>
+      </w:r>
+      <w:r>
+        <w:rPr>
+          <w:rFonts w:eastAsia="Times New Roman"/>
+          <w:i/>
+          <w:sz w:val="22"/>
+          <w:szCs w:val="22"/>
+          <w:lang w:val="ru-RU"/>
+        </w:rPr>
+        <w:t>результата</w:t>
+      </w:r>
+      <w:r>
+        <w:rPr>
+          <w:rFonts w:eastAsia="Times New Roman"/>
+          <w:i/>
+          <w:sz w:val="22"/>
+          <w:szCs w:val="22"/>
+          <w:lang w:val="en-US"/>
+        </w:rPr>
+        <w:t>.</w:t>
+      </w:r>
+    </w:p>
+    <w:p>
+      <w:pPr>
+        <w:shd w:val="clear" w:color="auto" w:fill="FFFFFF"/>
+        <w:ind w:firstLine="709"/>
+        <w:jc w:val="both"/>
+        <w:rPr>
+          <w:rFonts w:eastAsia="Times New Roman"/>
+          <w:sz w:val="22"/>
+          <w:szCs w:val="22"/>
+          <w:lang w:val="en-US"/>
+        </w:rPr>
+      </w:pPr>
+    </w:p>
+    <w:p>
+      <w:pPr>
+        <w:keepNext/>
+        <w:keepLines/>
+        <w:tabs>
+          <w:tab w:val="left" w:pos="709"/>
+        </w:tabs>
+        <w:suppressAutoHyphens/>
+        <w:spacing w:before="360" w:after="240"/>
+        <w:jc w:val="center"/>
+        <w:outlineLvl w:val="0"/>
+        <w:rPr>
+          <w:rFonts w:eastAsia="Times New Roman"/>
+          <w:b/>
+          <w:kern w:val="28"/>
+          <w:sz w:val="22"/>
+          <w:lang w:val="ru-RU" w:eastAsia="ru-RU"/>
+        </w:rPr>
+      </w:pPr>
+      <w:r>
+        <w:rPr>
+          <w:rFonts w:eastAsia="Times New Roman"/>
+          <w:b/>
+          <w:kern w:val="28"/>
+          <w:sz w:val="22"/>
           <w:highlight w:val="yellow"/>
           <w:lang w:val="ru-RU" w:eastAsia="ru-RU"/>
         </w:rPr>
@@ -4699,10 +5337,10 @@
           <w:highlight w:val="yellow"/>
         </w:rPr>
         <w:object w:dxaOrig="220" w:dyaOrig="240">
-          <v:shape id="_x0000_i1047" type="#_x0000_t75" style="width:11.25pt;height:11.25pt" o:ole="">
+          <v:shape id="_x0000_i1026" type="#_x0000_t75" style="width:11.25pt;height:11.25pt" o:ole="">
             <v:imagedata r:id="rId12" o:title=""/>
           </v:shape>
-          <o:OLEObject Type="Embed" ProgID="Equation.DSMT4" ShapeID="_x0000_i1047" DrawAspect="Content" ObjectID="_1744117477" r:id="rId13"/>
+          <o:OLEObject Type="Embed" ProgID="Equation.DSMT4" ShapeID="_x0000_i1026" DrawAspect="Content" ObjectID="_1744181838" r:id="rId13"/>
         </w:object>
       </w:r>
       <w:r>
@@ -4803,10 +5441,10 @@
           <w:highlight w:val="yellow"/>
         </w:rPr>
         <w:object w:dxaOrig="220" w:dyaOrig="240">
-          <v:shape id="_x0000_i1048" type="#_x0000_t75" style="width:11.25pt;height:11.25pt" o:ole="">
+          <v:shape id="_x0000_i1027" type="#_x0000_t75" style="width:11.25pt;height:11.25pt" o:ole="">
             <v:imagedata r:id="rId12" o:title=""/>
           </v:shape>
-          <o:OLEObject Type="Embed" ProgID="Equation.DSMT4" ShapeID="_x0000_i1048" DrawAspect="Content" ObjectID="_1744117478" r:id="rId14"/>
+          <o:OLEObject Type="Embed" ProgID="Equation.DSMT4" ShapeID="_x0000_i1027" DrawAspect="Content" ObjectID="_1744181839" r:id="rId14"/>
         </w:object>
       </w:r>
       <w:r>
@@ -4964,10 +5602,10 @@
                 <w:highlight w:val="yellow"/>
               </w:rPr>
               <w:object w:dxaOrig="620" w:dyaOrig="300">
-                <v:shape id="_x0000_i1049" type="#_x0000_t75" style="width:32.25pt;height:14.25pt" o:ole="">
+                <v:shape id="_x0000_i1028" type="#_x0000_t75" style="width:32.25pt;height:14.25pt" o:ole="">
                   <v:imagedata r:id="rId15" o:title=""/>
                 </v:shape>
-                <o:OLEObject Type="Embed" ProgID="Equation.DSMT4" ShapeID="_x0000_i1049" DrawAspect="Content" ObjectID="_1744117479" r:id="rId16"/>
+                <o:OLEObject Type="Embed" ProgID="Equation.DSMT4" ShapeID="_x0000_i1028" DrawAspect="Content" ObjectID="_1744181840" r:id="rId16"/>
               </w:object>
             </w:r>
           </w:p>
@@ -4998,10 +5636,10 @@
                 <w:highlight w:val="yellow"/>
               </w:rPr>
               <w:object w:dxaOrig="660" w:dyaOrig="300">
-                <v:shape id="_x0000_i1050" type="#_x0000_t75" style="width:33.75pt;height:14.25pt" o:ole="">
+                <v:shape id="_x0000_i1029" type="#_x0000_t75" style="width:33.75pt;height:14.25pt" o:ole="">
                   <v:imagedata r:id="rId17" o:title=""/>
                 </v:shape>
-                <o:OLEObject Type="Embed" ProgID="Equation.DSMT4" ShapeID="_x0000_i1050" DrawAspect="Content" ObjectID="_1744117480" r:id="rId18"/>
+                <o:OLEObject Type="Embed" ProgID="Equation.DSMT4" ShapeID="_x0000_i1029" DrawAspect="Content" ObjectID="_1744181841" r:id="rId18"/>
               </w:object>
             </w:r>
           </w:p>
@@ -5032,10 +5670,10 @@
                 <w:highlight w:val="yellow"/>
               </w:rPr>
               <w:object w:dxaOrig="639" w:dyaOrig="300">
-                <v:shape id="_x0000_i1051" type="#_x0000_t75" style="width:33pt;height:14.25pt" o:ole="">
+                <v:shape id="_x0000_i1030" type="#_x0000_t75" style="width:33pt;height:14.25pt" o:ole="">
                   <v:imagedata r:id="rId19" o:title=""/>
                 </v:shape>
-                <o:OLEObject Type="Embed" ProgID="Equation.DSMT4" ShapeID="_x0000_i1051" DrawAspect="Content" ObjectID="_1744117481" r:id="rId20"/>
+                <o:OLEObject Type="Embed" ProgID="Equation.DSMT4" ShapeID="_x0000_i1030" DrawAspect="Content" ObjectID="_1744181842" r:id="rId20"/>
               </w:object>
             </w:r>
           </w:p>
@@ -5066,10 +5704,10 @@
                 <w:highlight w:val="yellow"/>
               </w:rPr>
               <w:object w:dxaOrig="660" w:dyaOrig="300">
-                <v:shape id="_x0000_i1052" type="#_x0000_t75" style="width:33.75pt;height:14.25pt" o:ole="">
+                <v:shape id="_x0000_i1031" type="#_x0000_t75" style="width:33.75pt;height:14.25pt" o:ole="">
                   <v:imagedata r:id="rId21" o:title=""/>
                 </v:shape>
-                <o:OLEObject Type="Embed" ProgID="Equation.DSMT4" ShapeID="_x0000_i1052" DrawAspect="Content" ObjectID="_1744117482" r:id="rId22"/>
+                <o:OLEObject Type="Embed" ProgID="Equation.DSMT4" ShapeID="_x0000_i1031" DrawAspect="Content" ObjectID="_1744181843" r:id="rId22"/>
               </w:object>
             </w:r>
           </w:p>
@@ -5100,10 +5738,10 @@
                 <w:highlight w:val="yellow"/>
               </w:rPr>
               <w:object w:dxaOrig="639" w:dyaOrig="300">
-                <v:shape id="_x0000_i1053" type="#_x0000_t75" style="width:33pt;height:14.25pt" o:ole="">
+                <v:shape id="_x0000_i1032" type="#_x0000_t75" style="width:33pt;height:14.25pt" o:ole="">
                   <v:imagedata r:id="rId23" o:title=""/>
                 </v:shape>
-                <o:OLEObject Type="Embed" ProgID="Equation.DSMT4" ShapeID="_x0000_i1053" DrawAspect="Content" ObjectID="_1744117483" r:id="rId24"/>
+                <o:OLEObject Type="Embed" ProgID="Equation.DSMT4" ShapeID="_x0000_i1032" DrawAspect="Content" ObjectID="_1744181844" r:id="rId24"/>
               </w:object>
             </w:r>
           </w:p>
@@ -5134,10 +5772,10 @@
                 <w:highlight w:val="yellow"/>
               </w:rPr>
               <w:object w:dxaOrig="639" w:dyaOrig="300">
-                <v:shape id="_x0000_i1054" type="#_x0000_t75" style="width:33pt;height:14.25pt" o:ole="">
+                <v:shape id="_x0000_i1033" type="#_x0000_t75" style="width:33pt;height:14.25pt" o:ole="">
                   <v:imagedata r:id="rId25" o:title=""/>
                 </v:shape>
-                <o:OLEObject Type="Embed" ProgID="Equation.DSMT4" ShapeID="_x0000_i1054" DrawAspect="Content" ObjectID="_1744117484" r:id="rId26"/>
+                <o:OLEObject Type="Embed" ProgID="Equation.DSMT4" ShapeID="_x0000_i1033" DrawAspect="Content" ObjectID="_1744181845" r:id="rId26"/>
               </w:object>
             </w:r>
           </w:p>
@@ -6853,6 +7491,7 @@
           <w:highlight w:val="yellow"/>
           <w:lang w:val="ru-RU" w:eastAsia="ru-RU"/>
         </w:rPr>
+        <w:lastRenderedPageBreak/>
         <w:t>Заключение</w:t>
       </w:r>
     </w:p>
@@ -7036,18 +7675,7 @@
           <w:highlight w:val="yellow"/>
           <w:lang w:val="ru-RU"/>
         </w:rPr>
-        <w:t xml:space="preserve"> БЧКК признаков, </w:t>
-      </w:r>
-      <w:r>
-        <w:rPr>
-          <w:rFonts w:eastAsia="Times New Roman"/>
-          <w:sz w:val="22"/>
-          <w:szCs w:val="22"/>
-          <w:highlight w:val="yellow"/>
-          <w:lang w:val="ru-RU"/>
-        </w:rPr>
-        <w:lastRenderedPageBreak/>
-        <w:t xml:space="preserve">отобранных методом LASSO. Среди классификаторов, использующих набор </w:t>
+        <w:t xml:space="preserve"> БЧКК признаков, отобранных методом LASSO. Среди классификаторов, использующих набор </w:t>
       </w:r>
       <w:proofErr w:type="spellStart"/>
       <w:r>
@@ -7198,47 +7826,14 @@
         <w:jc w:val="both"/>
         <w:rPr>
           <w:spacing w:val="-4"/>
-          <w:highlight w:val="yellow"/>
           <w:lang w:val="en-US"/>
         </w:rPr>
       </w:pPr>
       <w:r>
         <w:rPr>
           <w:spacing w:val="-4"/>
-          <w:highlight w:val="yellow"/>
-        </w:rPr>
-        <w:t>Harar P</w:t>
-      </w:r>
-      <w:r>
-        <w:rPr>
-          <w:spacing w:val="-4"/>
-          <w:highlight w:val="yellow"/>
-          <w:lang w:val="en-US"/>
-        </w:rPr>
-        <w:t>.,</w:t>
-      </w:r>
-      <w:r>
-        <w:rPr>
-          <w:spacing w:val="-4"/>
-          <w:highlight w:val="yellow"/>
-        </w:rPr>
-        <w:t xml:space="preserve"> et al. "Towards robust voice pathology detection." </w:t>
-      </w:r>
-      <w:r>
-        <w:rPr>
-          <w:i/>
-          <w:iCs/>
-          <w:spacing w:val="-4"/>
-          <w:highlight w:val="yellow"/>
-        </w:rPr>
-        <w:t>Neural Computing and Applications</w:t>
-      </w:r>
-      <w:r>
-        <w:rPr>
-          <w:spacing w:val="-4"/>
-          <w:highlight w:val="yellow"/>
-        </w:rPr>
-        <w:t> (2018): 1-11.</w:t>
+        </w:rPr>
+        <w:t>Luna-Jiménez, Cristina, et al. "Multimodal emotion recognition on ravdess dataset using transfer learning." Sensors 21.22 (2021): 7665.</w:t>
       </w:r>
     </w:p>
     <w:p>
@@ -8446,7 +9041,18 @@
           <w:highlight w:val="yellow"/>
           <w:lang w:val="en-US"/>
         </w:rPr>
-        <w:t xml:space="preserve"> representation of the voice signal, carried out the software implementation of the BFCC calculation, took part in the preparation of the text of the article and the interpretation of the experimental results. </w:t>
+        <w:t xml:space="preserve"> representation of the voice signal, carried out the software implementation of the BFCC calculation, took part in the preparation of the text of the article and the interpretation of the </w:t>
+      </w:r>
+      <w:r>
+        <w:rPr>
+          <w:rFonts w:eastAsia="Times New Roman"/>
+          <w:sz w:val="22"/>
+          <w:szCs w:val="22"/>
+          <w:highlight w:val="yellow"/>
+          <w:lang w:val="en-US"/>
+        </w:rPr>
+        <w:lastRenderedPageBreak/>
+        <w:t xml:space="preserve">experimental results. </w:t>
       </w:r>
       <w:proofErr w:type="spellStart"/>
       <w:r>
@@ -8610,16 +9216,7 @@
                 <w:highlight w:val="yellow"/>
                 <w:lang w:val="ru-RU"/>
               </w:rPr>
-              <w:t xml:space="preserve">Лихачев Д.С., к.т.н., доцент кафедры ЭВС </w:t>
-            </w:r>
-            <w:r>
-              <w:rPr>
-                <w:rFonts w:eastAsia="Times New Roman"/>
-                <w:highlight w:val="yellow"/>
-                <w:lang w:val="ru-RU"/>
-              </w:rPr>
-              <w:lastRenderedPageBreak/>
-              <w:t xml:space="preserve">БГУИР </w:t>
+              <w:t xml:space="preserve">Лихачев Д.С., к.т.н., доцент кафедры ЭВС БГУИР </w:t>
             </w:r>
           </w:p>
           <w:p>
@@ -8898,7 +9495,6 @@
                 <w:highlight w:val="yellow"/>
                 <w:lang w:val="ru-RU"/>
               </w:rPr>
-              <w:lastRenderedPageBreak/>
               <w:t>Адрес для корреспонденции</w:t>
             </w:r>
           </w:p>
@@ -11520,7 +12116,7 @@
 </file>
 
 <file path=customXml/itemProps1.xml><?xml version="1.0" encoding="utf-8"?>
-<ds:datastoreItem xmlns:ds="http://schemas.openxmlformats.org/officeDocument/2006/customXml" ds:itemID="{220BE2F7-8AE9-4FFB-92E2-C139F7A525B4}">
+<ds:datastoreItem xmlns:ds="http://schemas.openxmlformats.org/officeDocument/2006/customXml" ds:itemID="{54C961E5-BCA8-4290-907F-2BAB10B0BDE2}">
   <ds:schemaRefs>
     <ds:schemaRef ds:uri="http://schemas.openxmlformats.org/officeDocument/2006/bibliography"/>
   </ds:schemaRefs>

</xml_diff>